<commit_message>
Student Course Drop Form Template
</commit_message>
<xml_diff>
--- a/CampusNexus Student/Student Course Drop Form README.docx
+++ b/CampusNexus Student/Student Course Drop Form README.docx
@@ -1936,14 +1936,7 @@
         <w:rPr>
           <w:rFonts w:eastAsia="Times New Roman"/>
         </w:rPr>
-        <w:t xml:space="preserve"> </w:t>
-      </w:r>
-      <w:bookmarkStart w:id="13" w:name="_GoBack"/>
-      <w:r>
-        <w:rPr>
-          <w:rFonts w:eastAsia="Times New Roman"/>
-        </w:rPr>
-        <w:t xml:space="preserve">use the </w:t>
+        <w:t xml:space="preserve"> use the </w:t>
       </w:r>
       <w:proofErr w:type="spellStart"/>
       <w:r>
@@ -1981,7 +1974,6 @@
         <w:t xml:space="preserve"> activity to find the staff ID. </w:t>
       </w:r>
     </w:p>
-    <w:bookmarkEnd w:id="13"/>
     <w:p>
       <w:pPr>
         <w:keepNext/>
@@ -2776,7 +2768,7 @@
           <w:rFonts w:ascii="Open Sans Light" w:hAnsi="Open Sans Light" w:cs="Open Sans Light"/>
         </w:rPr>
       </w:pPr>
-      <w:bookmarkStart w:id="14" w:name="_Toc510023250"/>
+      <w:bookmarkStart w:id="13" w:name="_Toc510023250"/>
       <w:r>
         <w:rPr>
           <w:rFonts w:ascii="Open Sans Light" w:hAnsi="Open Sans Light" w:cs="Open Sans Light"/>
@@ -2829,14 +2821,10 @@
         <w:rPr>
           <w:b/>
         </w:rPr>
-        <w:t xml:space="preserve">Template – </w:t>
-      </w:r>
-      <w:r>
-        <w:rPr>
-          <w:b/>
-        </w:rPr>
-        <w:t>Student Course Drop</w:t>
-      </w:r>
+        <w:t>Student Course Drop Sequence</w:t>
+      </w:r>
+      <w:bookmarkStart w:id="14" w:name="_GoBack"/>
+      <w:bookmarkEnd w:id="14"/>
       <w:r>
         <w:t>.</w:t>
       </w:r>
@@ -2874,7 +2862,7 @@
     </w:p>
     <w:bookmarkEnd w:id="2"/>
     <w:bookmarkEnd w:id="3"/>
-    <w:bookmarkEnd w:id="14"/>
+    <w:bookmarkEnd w:id="13"/>
     <w:p/>
     <w:sectPr>
       <w:headerReference w:type="default" r:id="rId11"/>
@@ -3086,7 +3074,7 @@
         <v:path o:extrusionok="f" gradientshapeok="t" o:connecttype="rect"/>
         <o:lock v:ext="edit" aspectratio="t"/>
       </v:shapetype>
-      <v:shape id="_x0000_i1028" type="#_x0000_t75" style="width:12pt;height:12pt;visibility:visible;mso-wrap-style:square" o:bullet="t">
+      <v:shape id="_x0000_i1027" type="#_x0000_t75" style="width:12pt;height:12pt;visibility:visible;mso-wrap-style:square" o:bullet="t">
         <v:imagedata r:id="rId1" o:title=""/>
       </v:shape>
     </w:pict>

</xml_diff>